<commit_message>
- The conda environment file was fixed and replaced by CLANS_python_1_0.yml. - The manual was updated with the change.
</commit_message>
<xml_diff>
--- a/manual/manual version 1.0.docx
+++ b/manual/manual version 1.0.docx
@@ -479,9 +479,8 @@
           <w:u w:val="single"/>
           <w:lang w:val="en-US"/>
         </w:rPr>
-        <w:t xml:space="preserve">Using </w:t>
-      </w:r>
-      <w:proofErr w:type="spellStart"/>
+        <w:t>Using cond</w:t>
+      </w:r>
       <w:r>
         <w:rPr>
           <w:rFonts w:asciiTheme="minorBidi" w:hAnsiTheme="minorBidi" w:cstheme="minorBidi"/>
@@ -490,9 +489,8 @@
           <w:u w:val="single"/>
           <w:lang w:val="en-US"/>
         </w:rPr>
-        <w:t>conda</w:t>
-      </w:r>
-      <w:proofErr w:type="spellEnd"/>
+        <w:t>a</w:t>
+      </w:r>
       <w:r>
         <w:rPr>
           <w:rFonts w:asciiTheme="minorBidi" w:hAnsiTheme="minorBidi" w:cstheme="minorBidi"/>
@@ -501,7 +499,7 @@
           <w:u w:val="single"/>
           <w:lang w:val="en-US"/>
         </w:rPr>
-        <w:t xml:space="preserve"> environment:</w:t>
+        <w:t>:</w:t>
       </w:r>
     </w:p>
     <w:p>
@@ -537,25 +535,14 @@
         </w:rPr>
         <w:t xml:space="preserve"> </w:t>
       </w:r>
-      <w:proofErr w:type="spellStart"/>
-      <w:r>
-        <w:rPr>
-          <w:rFonts w:asciiTheme="minorBidi" w:hAnsiTheme="minorBidi" w:cstheme="minorBidi"/>
-          <w:sz w:val="22"/>
-          <w:szCs w:val="22"/>
-          <w:lang w:val="en-US"/>
-        </w:rPr>
-        <w:t>Conda</w:t>
-      </w:r>
-      <w:proofErr w:type="spellEnd"/>
-      <w:r>
-        <w:rPr>
-          <w:rFonts w:asciiTheme="minorBidi" w:hAnsiTheme="minorBidi" w:cstheme="minorBidi"/>
-          <w:sz w:val="22"/>
-          <w:szCs w:val="22"/>
-          <w:lang w:val="en-US"/>
-        </w:rPr>
-        <w:t xml:space="preserve"> / Anaconda installed on the target computer. An OS-specific version of Anaconda can be downloaded from: </w:t>
+      <w:r>
+        <w:rPr>
+          <w:rFonts w:asciiTheme="minorBidi" w:hAnsiTheme="minorBidi" w:cstheme="minorBidi"/>
+          <w:sz w:val="22"/>
+          <w:szCs w:val="22"/>
+          <w:lang w:val="en-US"/>
+        </w:rPr>
+        <w:t xml:space="preserve">Conda / Anaconda installed on the target computer. An OS-specific version of Anaconda can be downloaded from: </w:t>
       </w:r>
       <w:hyperlink r:id="rId5" w:history="1">
         <w:r>
@@ -627,27 +614,7 @@
           <w:szCs w:val="22"/>
           <w:lang w:val="en-US"/>
         </w:rPr>
-        <w:t xml:space="preserve">Create a </w:t>
-      </w:r>
-      <w:proofErr w:type="spellStart"/>
-      <w:r>
-        <w:rPr>
-          <w:rFonts w:asciiTheme="minorBidi" w:hAnsiTheme="minorBidi" w:cstheme="minorBidi"/>
-          <w:sz w:val="22"/>
-          <w:szCs w:val="22"/>
-          <w:lang w:val="en-US"/>
-        </w:rPr>
-        <w:t>conda</w:t>
-      </w:r>
-      <w:proofErr w:type="spellEnd"/>
-      <w:r>
-        <w:rPr>
-          <w:rFonts w:asciiTheme="minorBidi" w:hAnsiTheme="minorBidi" w:cstheme="minorBidi"/>
-          <w:sz w:val="22"/>
-          <w:szCs w:val="22"/>
-          <w:lang w:val="en-US"/>
-        </w:rPr>
-        <w:t xml:space="preserve"> environment using the </w:t>
+        <w:t xml:space="preserve">Create a conda environment using the </w:t>
       </w:r>
       <w:r>
         <w:rPr>
@@ -666,7 +633,27 @@
           <w:szCs w:val="22"/>
           <w:lang w:val="en-GB"/>
         </w:rPr>
-        <w:t>CLANS_python_3_8.yml</w:t>
+        <w:t>CLANS_python</w:t>
+      </w:r>
+      <w:r>
+        <w:rPr>
+          <w:rFonts w:asciiTheme="minorBidi" w:hAnsiTheme="minorBidi" w:cstheme="minorBidi"/>
+          <w:color w:val="000000"/>
+          <w:sz w:val="22"/>
+          <w:szCs w:val="22"/>
+          <w:lang w:val="en-GB"/>
+        </w:rPr>
+        <w:t>_1_0</w:t>
+      </w:r>
+      <w:r>
+        <w:rPr>
+          <w:rFonts w:asciiTheme="minorBidi" w:hAnsiTheme="minorBidi" w:cstheme="minorBidi"/>
+          <w:color w:val="000000"/>
+          <w:sz w:val="22"/>
+          <w:szCs w:val="22"/>
+          <w:lang w:val="en-GB"/>
+        </w:rPr>
+        <w:t>.yml</w:t>
       </w:r>
       <w:r>
         <w:rPr>
@@ -720,7 +707,30 @@
           <w:sz w:val="22"/>
           <w:szCs w:val="22"/>
         </w:rPr>
-        <w:t>conda env create --file CLANS-Python/CLANS_python_3_8.yml</w:t>
+        <w:t>conda env create --file CLANS-Python/CLANS_python_</w:t>
+      </w:r>
+      <w:r>
+        <w:rPr>
+          <w:rFonts w:asciiTheme="minorBidi" w:hAnsiTheme="minorBidi" w:cstheme="minorBidi"/>
+          <w:i/>
+          <w:iCs/>
+          <w:color w:val="000000" w:themeColor="text1"/>
+          <w:sz w:val="22"/>
+          <w:szCs w:val="22"/>
+          <w:lang w:val="en-US"/>
+        </w:rPr>
+        <w:t>1_0</w:t>
+      </w:r>
+      <w:r>
+        <w:rPr>
+          <w:rFonts w:asciiTheme="minorBidi" w:hAnsiTheme="minorBidi" w:cstheme="minorBidi"/>
+          <w:i/>
+          <w:iCs/>
+          <w:color w:val="000000" w:themeColor="text1"/>
+          <w:sz w:val="22"/>
+          <w:szCs w:val="22"/>
+        </w:rPr>
+        <w:t>.yml</w:t>
       </w:r>
     </w:p>
     <w:p>
@@ -805,7 +815,6 @@
           <w:lang w:val="en-GB"/>
         </w:rPr>
       </w:pPr>
-      <w:proofErr w:type="spellStart"/>
       <w:r>
         <w:rPr>
           <w:rFonts w:asciiTheme="minorBidi" w:hAnsiTheme="minorBidi" w:cstheme="minorBidi"/>
@@ -816,9 +825,8 @@
           <w:szCs w:val="22"/>
           <w:lang w:val="en-GB"/>
         </w:rPr>
-        <w:t>conda</w:t>
-      </w:r>
-      <w:proofErr w:type="spellEnd"/>
+        <w:t>conda activate CLANS_python_</w:t>
+      </w:r>
       <w:r>
         <w:rPr>
           <w:rFonts w:asciiTheme="minorBidi" w:hAnsiTheme="minorBidi" w:cstheme="minorBidi"/>
@@ -829,7 +837,7 @@
           <w:szCs w:val="22"/>
           <w:lang w:val="en-GB"/>
         </w:rPr>
-        <w:t xml:space="preserve"> activate CLANS_python_3_8</w:t>
+        <w:t>1_0</w:t>
       </w:r>
     </w:p>
     <w:p>
@@ -1029,33 +1037,7 @@
           <w:szCs w:val="22"/>
           <w:lang w:val="en-GB"/>
         </w:rPr>
-        <w:t>clans_cmd.py -</w:t>
-      </w:r>
-      <w:proofErr w:type="spellStart"/>
-      <w:r>
-        <w:rPr>
-          <w:rFonts w:asciiTheme="minorBidi" w:hAnsiTheme="minorBidi" w:cstheme="minorBidi"/>
-          <w:i/>
-          <w:iCs/>
-          <w:color w:val="000000"/>
-          <w:sz w:val="22"/>
-          <w:szCs w:val="22"/>
-          <w:lang w:val="en-GB"/>
-        </w:rPr>
-        <w:t>infile</w:t>
-      </w:r>
-      <w:proofErr w:type="spellEnd"/>
-      <w:r>
-        <w:rPr>
-          <w:rFonts w:asciiTheme="minorBidi" w:hAnsiTheme="minorBidi" w:cstheme="minorBidi"/>
-          <w:i/>
-          <w:iCs/>
-          <w:color w:val="000000"/>
-          <w:sz w:val="22"/>
-          <w:szCs w:val="22"/>
-          <w:lang w:val="en-GB"/>
-        </w:rPr>
-        <w:t xml:space="preserve"> </w:t>
+        <w:t xml:space="preserve">clans_cmd.py -infile </w:t>
       </w:r>
       <w:r>
         <w:rPr>
@@ -1069,7 +1051,6 @@
         </w:rPr>
         <w:t>&lt;</w:t>
       </w:r>
-      <w:proofErr w:type="spellStart"/>
       <w:r>
         <w:rPr>
           <w:rFonts w:asciiTheme="minorBidi" w:hAnsiTheme="minorBidi" w:cstheme="minorBidi"/>
@@ -1082,7 +1063,6 @@
         </w:rPr>
         <w:t>fasta_file_path</w:t>
       </w:r>
-      <w:proofErr w:type="spellEnd"/>
       <w:r>
         <w:rPr>
           <w:rFonts w:asciiTheme="minorBidi" w:hAnsiTheme="minorBidi"/>
@@ -1105,20 +1085,7 @@
           <w:szCs w:val="22"/>
           <w:lang w:val="en-GB"/>
         </w:rPr>
-        <w:t>-</w:t>
-      </w:r>
-      <w:proofErr w:type="spellStart"/>
-      <w:r>
-        <w:rPr>
-          <w:rFonts w:asciiTheme="minorBidi" w:hAnsiTheme="minorBidi" w:cstheme="minorBidi"/>
-          <w:i/>
-          <w:iCs/>
-          <w:color w:val="000000"/>
-          <w:sz w:val="22"/>
-          <w:szCs w:val="22"/>
-          <w:lang w:val="en-GB"/>
-        </w:rPr>
-        <w:t>savet</w:t>
+        <w:t>-savet</w:t>
       </w:r>
       <w:r>
         <w:rPr>
@@ -1130,12 +1097,11 @@
           <w:szCs w:val="22"/>
           <w:lang w:val="en-GB"/>
         </w:rPr>
-        <w:t>o</w:t>
-      </w:r>
-      <w:proofErr w:type="spellEnd"/>
-      <w:r>
-        <w:rPr>
-          <w:rFonts w:asciiTheme="minorBidi" w:hAnsiTheme="minorBidi"/>
+        <w:t>o &lt;</w:t>
+      </w:r>
+      <w:r>
+        <w:rPr>
+          <w:rFonts w:asciiTheme="minorBidi" w:hAnsiTheme="minorBidi" w:cstheme="minorBidi"/>
           <w:i/>
           <w:iCs/>
           <w:color w:val="000000"/>
@@ -1143,22 +1109,8 @@
           <w:szCs w:val="22"/>
           <w:lang w:val="en-GB"/>
         </w:rPr>
-        <w:t xml:space="preserve"> &lt;</w:t>
-      </w:r>
-      <w:proofErr w:type="spellStart"/>
-      <w:r>
-        <w:rPr>
-          <w:rFonts w:asciiTheme="minorBidi" w:hAnsiTheme="minorBidi" w:cstheme="minorBidi"/>
-          <w:i/>
-          <w:iCs/>
-          <w:color w:val="000000"/>
-          <w:sz w:val="22"/>
-          <w:szCs w:val="22"/>
-          <w:lang w:val="en-GB"/>
-        </w:rPr>
         <w:t>destination_file_path</w:t>
       </w:r>
-      <w:proofErr w:type="spellEnd"/>
       <w:r>
         <w:rPr>
           <w:rFonts w:asciiTheme="minorBidi" w:hAnsiTheme="minorBidi"/>
@@ -1299,7 +1251,6 @@
         </w:rPr>
         <w:t>&lt;</w:t>
       </w:r>
-      <w:proofErr w:type="spellStart"/>
       <w:r>
         <w:rPr>
           <w:rFonts w:asciiTheme="minorBidi" w:hAnsiTheme="minorBidi" w:cstheme="minorBidi"/>
@@ -1312,7 +1263,6 @@
         </w:rPr>
         <w:t>network_file_path</w:t>
       </w:r>
-      <w:proofErr w:type="spellEnd"/>
       <w:r>
         <w:rPr>
           <w:rFonts w:asciiTheme="minorBidi" w:hAnsiTheme="minorBidi"/>
@@ -1347,9 +1297,8 @@
           <w:szCs w:val="22"/>
           <w:lang w:val="en-GB"/>
         </w:rPr>
-        <w:t>-</w:t>
-      </w:r>
-      <w:proofErr w:type="spellStart"/>
+        <w:t>-dorounds &lt;number of iterations&gt;</w:t>
+      </w:r>
       <w:r>
         <w:rPr>
           <w:rFonts w:asciiTheme="minorBidi" w:hAnsiTheme="minorBidi"/>
@@ -1360,9 +1309,20 @@
           <w:szCs w:val="22"/>
           <w:lang w:val="en-GB"/>
         </w:rPr>
-        <w:t>dorounds</w:t>
-      </w:r>
-      <w:proofErr w:type="spellEnd"/>
+        <w:t xml:space="preserve"> </w:t>
+      </w:r>
+      <w:r>
+        <w:rPr>
+          <w:rFonts w:asciiTheme="minorBidi" w:hAnsiTheme="minorBidi" w:cstheme="minorBidi"/>
+          <w:i/>
+          <w:iCs/>
+          <w:color w:val="000000"/>
+          <w:sz w:val="22"/>
+          <w:szCs w:val="22"/>
+          <w:lang w:val="en-GB"/>
+        </w:rPr>
+        <w:t>-savet</w:t>
+      </w:r>
       <w:r>
         <w:rPr>
           <w:rFonts w:asciiTheme="minorBidi" w:hAnsiTheme="minorBidi"/>
@@ -1373,11 +1333,11 @@
           <w:szCs w:val="22"/>
           <w:lang w:val="en-GB"/>
         </w:rPr>
-        <w:t xml:space="preserve"> &lt;number of iterations&gt;</w:t>
-      </w:r>
-      <w:r>
-        <w:rPr>
-          <w:rFonts w:asciiTheme="minorBidi" w:hAnsiTheme="minorBidi"/>
+        <w:t>o &lt;</w:t>
+      </w:r>
+      <w:r>
+        <w:rPr>
+          <w:rFonts w:asciiTheme="minorBidi" w:hAnsiTheme="minorBidi" w:cstheme="minorBidi"/>
           <w:i/>
           <w:iCs/>
           <w:color w:val="000000"/>
@@ -1385,72 +1345,8 @@
           <w:szCs w:val="22"/>
           <w:lang w:val="en-GB"/>
         </w:rPr>
-        <w:t xml:space="preserve"> </w:t>
-      </w:r>
-      <w:r>
-        <w:rPr>
-          <w:rFonts w:asciiTheme="minorBidi" w:hAnsiTheme="minorBidi" w:cstheme="minorBidi"/>
-          <w:i/>
-          <w:iCs/>
-          <w:color w:val="000000"/>
-          <w:sz w:val="22"/>
-          <w:szCs w:val="22"/>
-          <w:lang w:val="en-GB"/>
-        </w:rPr>
-        <w:t>-</w:t>
-      </w:r>
-      <w:proofErr w:type="spellStart"/>
-      <w:r>
-        <w:rPr>
-          <w:rFonts w:asciiTheme="minorBidi" w:hAnsiTheme="minorBidi" w:cstheme="minorBidi"/>
-          <w:i/>
-          <w:iCs/>
-          <w:color w:val="000000"/>
-          <w:sz w:val="22"/>
-          <w:szCs w:val="22"/>
-          <w:lang w:val="en-GB"/>
-        </w:rPr>
-        <w:t>savet</w:t>
-      </w:r>
-      <w:r>
-        <w:rPr>
-          <w:rFonts w:asciiTheme="minorBidi" w:hAnsiTheme="minorBidi"/>
-          <w:i/>
-          <w:iCs/>
-          <w:color w:val="000000"/>
-          <w:sz w:val="22"/>
-          <w:szCs w:val="22"/>
-          <w:lang w:val="en-GB"/>
-        </w:rPr>
-        <w:t>o</w:t>
-      </w:r>
-      <w:proofErr w:type="spellEnd"/>
-      <w:r>
-        <w:rPr>
-          <w:rFonts w:asciiTheme="minorBidi" w:hAnsiTheme="minorBidi"/>
-          <w:i/>
-          <w:iCs/>
-          <w:color w:val="000000"/>
-          <w:sz w:val="22"/>
-          <w:szCs w:val="22"/>
-          <w:lang w:val="en-GB"/>
-        </w:rPr>
-        <w:t xml:space="preserve"> &lt;</w:t>
-      </w:r>
-      <w:proofErr w:type="spellStart"/>
-      <w:r>
-        <w:rPr>
-          <w:rFonts w:asciiTheme="minorBidi" w:hAnsiTheme="minorBidi" w:cstheme="minorBidi"/>
-          <w:i/>
-          <w:iCs/>
-          <w:color w:val="000000"/>
-          <w:sz w:val="22"/>
-          <w:szCs w:val="22"/>
-          <w:lang w:val="en-GB"/>
-        </w:rPr>
         <w:t>destination_file_path</w:t>
       </w:r>
-      <w:proofErr w:type="spellEnd"/>
       <w:r>
         <w:rPr>
           <w:rFonts w:asciiTheme="minorBidi" w:hAnsiTheme="minorBidi"/>
@@ -1617,42 +1513,8 @@
           <w:szCs w:val="22"/>
           <w:lang w:val="en-GB"/>
         </w:rPr>
-        <w:t>-</w:t>
-      </w:r>
-      <w:proofErr w:type="spellStart"/>
-      <w:r>
-        <w:rPr>
-          <w:rFonts w:asciiTheme="minorBidi" w:hAnsiTheme="minorBidi"/>
-          <w:color w:val="000000"/>
-          <w:sz w:val="22"/>
-          <w:szCs w:val="22"/>
-          <w:lang w:val="en-GB"/>
-        </w:rPr>
-        <w:t>infile</w:t>
-      </w:r>
-      <w:proofErr w:type="spellEnd"/>
-      <w:r>
-        <w:rPr>
-          <w:rFonts w:asciiTheme="minorBidi" w:hAnsiTheme="minorBidi"/>
-          <w:color w:val="000000"/>
-          <w:sz w:val="22"/>
-          <w:szCs w:val="22"/>
-          <w:lang w:val="en-GB"/>
-        </w:rPr>
-        <w:t xml:space="preserve"> &lt;</w:t>
-      </w:r>
-      <w:proofErr w:type="spellStart"/>
-      <w:r>
-        <w:rPr>
-          <w:rFonts w:asciiTheme="minorBidi" w:hAnsiTheme="minorBidi"/>
-          <w:color w:val="000000"/>
-          <w:sz w:val="22"/>
-          <w:szCs w:val="22"/>
-          <w:lang w:val="en-GB"/>
-        </w:rPr>
-        <w:t>fasta</w:t>
-      </w:r>
-      <w:proofErr w:type="spellEnd"/>
+        <w:t>-infile &lt;fasta</w:t>
+      </w:r>
       <w:r>
         <w:rPr>
           <w:rFonts w:asciiTheme="minorBidi" w:hAnsiTheme="minorBidi"/>
@@ -1884,29 +1746,7 @@
           <w:szCs w:val="22"/>
           <w:lang w:val="en-GB"/>
         </w:rPr>
-        <w:t>-</w:t>
-      </w:r>
-      <w:proofErr w:type="spellStart"/>
-      <w:r>
-        <w:rPr>
-          <w:rFonts w:asciiTheme="minorBidi" w:hAnsiTheme="minorBidi" w:cstheme="minorBidi"/>
-          <w:color w:val="000000"/>
-          <w:sz w:val="22"/>
-          <w:szCs w:val="22"/>
-          <w:lang w:val="en-GB"/>
-        </w:rPr>
-        <w:t>saveto</w:t>
-      </w:r>
-      <w:proofErr w:type="spellEnd"/>
-      <w:r>
-        <w:rPr>
-          <w:rFonts w:asciiTheme="minorBidi" w:hAnsiTheme="minorBidi" w:cstheme="minorBidi"/>
-          <w:color w:val="000000"/>
-          <w:sz w:val="22"/>
-          <w:szCs w:val="22"/>
-          <w:lang w:val="en-GB"/>
-        </w:rPr>
-        <w:t xml:space="preserve"> </w:t>
+        <w:t xml:space="preserve">-saveto </w:t>
       </w:r>
       <w:r>
         <w:rPr>
@@ -2200,29 +2040,7 @@
           <w:szCs w:val="22"/>
           <w:lang w:val="en-GB"/>
         </w:rPr>
-        <w:t>-</w:t>
-      </w:r>
-      <w:proofErr w:type="spellStart"/>
-      <w:r>
-        <w:rPr>
-          <w:rFonts w:asciiTheme="minorBidi" w:hAnsiTheme="minorBidi" w:cstheme="minorBidi"/>
-          <w:color w:val="000000"/>
-          <w:sz w:val="22"/>
-          <w:szCs w:val="22"/>
-          <w:lang w:val="en-GB"/>
-        </w:rPr>
-        <w:t>input_format</w:t>
-      </w:r>
-      <w:proofErr w:type="spellEnd"/>
-      <w:r>
-        <w:rPr>
-          <w:rFonts w:asciiTheme="minorBidi" w:hAnsiTheme="minorBidi" w:cstheme="minorBidi"/>
-          <w:color w:val="000000"/>
-          <w:sz w:val="22"/>
-          <w:szCs w:val="22"/>
-          <w:lang w:val="en-GB"/>
-        </w:rPr>
-        <w:t xml:space="preserve"> </w:t>
+        <w:t xml:space="preserve">-input_format </w:t>
       </w:r>
       <w:r>
         <w:rPr>
@@ -2416,29 +2234,7 @@
           <w:szCs w:val="22"/>
           <w:lang w:val="en-GB"/>
         </w:rPr>
-        <w:t>-</w:t>
-      </w:r>
-      <w:proofErr w:type="spellStart"/>
-      <w:r>
-        <w:rPr>
-          <w:rFonts w:asciiTheme="minorBidi" w:hAnsiTheme="minorBidi" w:cstheme="minorBidi"/>
-          <w:color w:val="000000"/>
-          <w:sz w:val="22"/>
-          <w:szCs w:val="22"/>
-          <w:lang w:val="en-GB"/>
-        </w:rPr>
-        <w:t>output_format</w:t>
-      </w:r>
-      <w:proofErr w:type="spellEnd"/>
-      <w:r>
-        <w:rPr>
-          <w:rFonts w:asciiTheme="minorBidi" w:hAnsiTheme="minorBidi" w:cstheme="minorBidi"/>
-          <w:color w:val="000000"/>
-          <w:sz w:val="22"/>
-          <w:szCs w:val="22"/>
-          <w:lang w:val="en-GB"/>
-        </w:rPr>
-        <w:t xml:space="preserve"> </w:t>
+        <w:t xml:space="preserve">-output_format </w:t>
       </w:r>
       <w:r>
         <w:rPr>
@@ -2897,29 +2693,7 @@
           <w:szCs w:val="22"/>
           <w:lang w:val="de-DE"/>
         </w:rPr>
-        <w:t>(</w:t>
-      </w:r>
-      <w:proofErr w:type="spellStart"/>
-      <w:r>
-        <w:rPr>
-          <w:rFonts w:asciiTheme="minorBidi" w:hAnsiTheme="minorBidi" w:cstheme="minorBidi"/>
-          <w:color w:val="000000"/>
-          <w:sz w:val="22"/>
-          <w:szCs w:val="22"/>
-          <w:lang w:val="de-DE"/>
-        </w:rPr>
-        <w:t>default</w:t>
-      </w:r>
-      <w:proofErr w:type="spellEnd"/>
-      <w:r>
-        <w:rPr>
-          <w:rFonts w:asciiTheme="minorBidi" w:hAnsiTheme="minorBidi" w:cstheme="minorBidi"/>
-          <w:color w:val="000000"/>
-          <w:sz w:val="22"/>
-          <w:szCs w:val="22"/>
-          <w:lang w:val="de-DE"/>
-        </w:rPr>
-        <w:t>:</w:t>
+        <w:t>(default:</w:t>
       </w:r>
       <w:r>
         <w:rPr>
@@ -2976,33 +2750,7 @@
           <w:szCs w:val="22"/>
           <w:lang w:val="en-US"/>
         </w:rPr>
-        <w:t xml:space="preserve">Clustering-related </w:t>
-      </w:r>
-      <w:proofErr w:type="spellStart"/>
-      <w:r>
-        <w:rPr>
-          <w:rFonts w:asciiTheme="minorBidi" w:hAnsiTheme="minorBidi" w:cstheme="minorBidi"/>
-          <w:b/>
-          <w:bCs/>
-          <w:color w:val="000000"/>
-          <w:sz w:val="22"/>
-          <w:szCs w:val="22"/>
-          <w:lang w:val="en-US"/>
-        </w:rPr>
-        <w:t>argumenets</w:t>
-      </w:r>
-      <w:proofErr w:type="spellEnd"/>
-      <w:r>
-        <w:rPr>
-          <w:rFonts w:asciiTheme="minorBidi" w:hAnsiTheme="minorBidi" w:cstheme="minorBidi"/>
-          <w:b/>
-          <w:bCs/>
-          <w:color w:val="000000"/>
-          <w:sz w:val="22"/>
-          <w:szCs w:val="22"/>
-          <w:lang w:val="en-US"/>
-        </w:rPr>
-        <w:t>:</w:t>
+        <w:t>Clustering-related argumenets:</w:t>
       </w:r>
     </w:p>
     <w:p>
@@ -3068,29 +2816,7 @@
           <w:szCs w:val="22"/>
           <w:lang w:val="en-GB"/>
         </w:rPr>
-        <w:t>-</w:t>
-      </w:r>
-      <w:proofErr w:type="spellStart"/>
-      <w:r>
-        <w:rPr>
-          <w:rFonts w:asciiTheme="minorBidi" w:hAnsiTheme="minorBidi" w:cstheme="minorBidi"/>
-          <w:color w:val="000000"/>
-          <w:sz w:val="22"/>
-          <w:szCs w:val="22"/>
-          <w:lang w:val="en-GB"/>
-        </w:rPr>
-        <w:t>dorounds</w:t>
-      </w:r>
-      <w:proofErr w:type="spellEnd"/>
-      <w:r>
-        <w:rPr>
-          <w:rFonts w:asciiTheme="minorBidi" w:hAnsiTheme="minorBidi" w:cstheme="minorBidi"/>
-          <w:color w:val="000000"/>
-          <w:sz w:val="22"/>
-          <w:szCs w:val="22"/>
-          <w:lang w:val="en-GB"/>
-        </w:rPr>
-        <w:t xml:space="preserve"> </w:t>
+        <w:t xml:space="preserve">-dorounds </w:t>
       </w:r>
       <w:r>
         <w:rPr>
@@ -3196,29 +2922,7 @@
           <w:szCs w:val="22"/>
           <w:lang w:val="en-GB"/>
         </w:rPr>
-        <w:t>-</w:t>
-      </w:r>
-      <w:proofErr w:type="spellStart"/>
-      <w:r>
-        <w:rPr>
-          <w:rFonts w:asciiTheme="minorBidi" w:hAnsiTheme="minorBidi" w:cstheme="minorBidi"/>
-          <w:color w:val="000000"/>
-          <w:sz w:val="22"/>
-          <w:szCs w:val="22"/>
-          <w:lang w:val="en-GB"/>
-        </w:rPr>
-        <w:t>pval</w:t>
-      </w:r>
-      <w:proofErr w:type="spellEnd"/>
-      <w:r>
-        <w:rPr>
-          <w:rFonts w:asciiTheme="minorBidi" w:hAnsiTheme="minorBidi" w:cstheme="minorBidi"/>
-          <w:color w:val="000000"/>
-          <w:sz w:val="22"/>
-          <w:szCs w:val="22"/>
-          <w:lang w:val="en-GB"/>
-        </w:rPr>
-        <w:t xml:space="preserve"> </w:t>
+        <w:t xml:space="preserve">-pval </w:t>
       </w:r>
       <w:r>
         <w:rPr>
@@ -3347,29 +3051,7 @@
           <w:szCs w:val="22"/>
           <w:lang w:val="en-GB"/>
         </w:rPr>
-        <w:t xml:space="preserve"> In case the similarity scores type is ‘</w:t>
-      </w:r>
-      <w:proofErr w:type="spellStart"/>
-      <w:r>
-        <w:rPr>
-          <w:rFonts w:asciiTheme="minorBidi" w:hAnsiTheme="minorBidi" w:cstheme="minorBidi"/>
-          <w:color w:val="000000"/>
-          <w:sz w:val="22"/>
-          <w:szCs w:val="22"/>
-          <w:lang w:val="en-GB"/>
-        </w:rPr>
-        <w:t>hsp</w:t>
-      </w:r>
-      <w:proofErr w:type="spellEnd"/>
-      <w:r>
-        <w:rPr>
-          <w:rFonts w:asciiTheme="minorBidi" w:hAnsiTheme="minorBidi" w:cstheme="minorBidi"/>
-          <w:color w:val="000000"/>
-          <w:sz w:val="22"/>
-          <w:szCs w:val="22"/>
-          <w:lang w:val="en-GB"/>
-        </w:rPr>
-        <w:t xml:space="preserve">’ (result of a BLAST search), </w:t>
+        <w:t xml:space="preserve"> In case the similarity scores type is ‘hsp’ (result of a BLAST search), </w:t>
       </w:r>
       <w:r>
         <w:rPr>
@@ -3437,29 +3119,7 @@
           <w:szCs w:val="22"/>
           <w:lang w:val="en-GB"/>
         </w:rPr>
-        <w:t>‘</w:t>
-      </w:r>
-      <w:proofErr w:type="spellStart"/>
-      <w:r>
-        <w:rPr>
-          <w:rFonts w:asciiTheme="minorBidi" w:hAnsiTheme="minorBidi" w:cstheme="minorBidi"/>
-          <w:color w:val="000000"/>
-          <w:sz w:val="22"/>
-          <w:szCs w:val="22"/>
-          <w:lang w:val="en-GB"/>
-        </w:rPr>
-        <w:t>att</w:t>
-      </w:r>
-      <w:proofErr w:type="spellEnd"/>
-      <w:r>
-        <w:rPr>
-          <w:rFonts w:asciiTheme="minorBidi" w:hAnsiTheme="minorBidi" w:cstheme="minorBidi"/>
-          <w:color w:val="000000"/>
-          <w:sz w:val="22"/>
-          <w:szCs w:val="22"/>
-          <w:lang w:val="en-GB"/>
-        </w:rPr>
-        <w:t>’ (</w:t>
+        <w:t>‘att’ (</w:t>
       </w:r>
       <w:r>
         <w:rPr>
@@ -3751,9 +3411,8 @@
           <w:szCs w:val="22"/>
           <w:lang w:val="en-GB" w:eastAsia="en-US"/>
         </w:rPr>
-        <w:t xml:space="preserve"> '</w:t>
-      </w:r>
-      <w:proofErr w:type="spellStart"/>
+        <w:t xml:space="preserve"> 'maxmove'</w:t>
+      </w:r>
       <w:r>
         <w:rPr>
           <w:rFonts w:asciiTheme="minorBidi" w:eastAsiaTheme="minorHAnsi" w:hAnsiTheme="minorBidi" w:cstheme="minorBidi"/>
@@ -3762,27 +3421,6 @@
           <w:szCs w:val="22"/>
           <w:lang w:val="en-GB" w:eastAsia="en-US"/>
         </w:rPr>
-        <w:t>maxmove</w:t>
-      </w:r>
-      <w:proofErr w:type="spellEnd"/>
-      <w:r>
-        <w:rPr>
-          <w:rFonts w:asciiTheme="minorBidi" w:eastAsiaTheme="minorHAnsi" w:hAnsiTheme="minorBidi" w:cstheme="minorBidi"/>
-          <w:color w:val="000000"/>
-          <w:sz w:val="22"/>
-          <w:szCs w:val="22"/>
-          <w:lang w:val="en-GB" w:eastAsia="en-US"/>
-        </w:rPr>
-        <w:t>'</w:t>
-      </w:r>
-      <w:r>
-        <w:rPr>
-          <w:rFonts w:asciiTheme="minorBidi" w:eastAsiaTheme="minorHAnsi" w:hAnsiTheme="minorBidi" w:cstheme="minorBidi"/>
-          <w:color w:val="000000"/>
-          <w:sz w:val="22"/>
-          <w:szCs w:val="22"/>
-          <w:lang w:val="en-GB" w:eastAsia="en-US"/>
-        </w:rPr>
         <w:t xml:space="preserve"> parameter.</w:t>
       </w:r>
       <w:r>
@@ -3853,29 +3491,7 @@
           <w:szCs w:val="22"/>
           <w:lang w:val="en-GB"/>
         </w:rPr>
-        <w:t xml:space="preserve">user stops it. When cooling&lt;1, </w:t>
-      </w:r>
-      <w:proofErr w:type="spellStart"/>
-      <w:r>
-        <w:rPr>
-          <w:rFonts w:asciiTheme="minorBidi" w:hAnsiTheme="minorBidi" w:cstheme="minorBidi"/>
-          <w:color w:val="000000"/>
-          <w:sz w:val="22"/>
-          <w:szCs w:val="22"/>
-          <w:lang w:val="en-GB"/>
-        </w:rPr>
-        <w:t>maxmove</w:t>
-      </w:r>
-      <w:proofErr w:type="spellEnd"/>
-      <w:r>
-        <w:rPr>
-          <w:rFonts w:asciiTheme="minorBidi" w:hAnsiTheme="minorBidi" w:cstheme="minorBidi"/>
-          <w:color w:val="000000"/>
-          <w:sz w:val="22"/>
-          <w:szCs w:val="22"/>
-          <w:lang w:val="en-GB"/>
-        </w:rPr>
-        <w:t xml:space="preserve"> gradually converges to 0 and the graph points stop moving.</w:t>
+        <w:t>user stops it. When cooling&lt;1, maxmove gradually converges to 0 and the graph points stop moving.</w:t>
       </w:r>
     </w:p>
     <w:p>
@@ -3941,29 +3557,7 @@
           <w:szCs w:val="22"/>
           <w:lang w:val="en-GB"/>
         </w:rPr>
-        <w:t>--</w:t>
-      </w:r>
-      <w:proofErr w:type="spellStart"/>
-      <w:r>
-        <w:rPr>
-          <w:rFonts w:asciiTheme="minorBidi" w:hAnsiTheme="minorBidi" w:cstheme="minorBidi"/>
-          <w:color w:val="000000"/>
-          <w:sz w:val="22"/>
-          <w:szCs w:val="22"/>
-          <w:lang w:val="en-GB"/>
-        </w:rPr>
-        <w:t>maxmove</w:t>
-      </w:r>
-      <w:proofErr w:type="spellEnd"/>
-      <w:r>
-        <w:rPr>
-          <w:rFonts w:asciiTheme="minorBidi" w:hAnsiTheme="minorBidi" w:cstheme="minorBidi"/>
-          <w:color w:val="000000"/>
-          <w:sz w:val="22"/>
-          <w:szCs w:val="22"/>
-          <w:lang w:val="en-GB"/>
-        </w:rPr>
-        <w:t xml:space="preserve"> </w:t>
+        <w:t xml:space="preserve">--maxmove </w:t>
       </w:r>
       <w:r>
         <w:rPr>
@@ -4079,29 +3673,7 @@
           <w:szCs w:val="22"/>
           <w:lang w:val="en-GB"/>
         </w:rPr>
-        <w:t>--</w:t>
-      </w:r>
-      <w:proofErr w:type="spellStart"/>
-      <w:r>
-        <w:rPr>
-          <w:rFonts w:asciiTheme="minorBidi" w:hAnsiTheme="minorBidi" w:cstheme="minorBidi"/>
-          <w:color w:val="000000"/>
-          <w:sz w:val="22"/>
-          <w:szCs w:val="22"/>
-          <w:lang w:val="en-GB"/>
-        </w:rPr>
-        <w:t>att_val</w:t>
-      </w:r>
-      <w:proofErr w:type="spellEnd"/>
-      <w:r>
-        <w:rPr>
-          <w:rFonts w:asciiTheme="minorBidi" w:hAnsiTheme="minorBidi" w:cstheme="minorBidi"/>
-          <w:color w:val="000000"/>
-          <w:sz w:val="22"/>
-          <w:szCs w:val="22"/>
-          <w:lang w:val="en-GB"/>
-        </w:rPr>
-        <w:t xml:space="preserve"> </w:t>
+        <w:t xml:space="preserve">--att_val </w:t>
       </w:r>
       <w:r>
         <w:rPr>
@@ -4237,29 +3809,7 @@
           <w:szCs w:val="22"/>
           <w:lang w:val="en-GB"/>
         </w:rPr>
-        <w:t>--</w:t>
-      </w:r>
-      <w:proofErr w:type="spellStart"/>
-      <w:r>
-        <w:rPr>
-          <w:rFonts w:asciiTheme="minorBidi" w:hAnsiTheme="minorBidi" w:cstheme="minorBidi"/>
-          <w:color w:val="000000"/>
-          <w:sz w:val="22"/>
-          <w:szCs w:val="22"/>
-          <w:lang w:val="en-GB"/>
-        </w:rPr>
-        <w:t>att_exp</w:t>
-      </w:r>
-      <w:proofErr w:type="spellEnd"/>
-      <w:r>
-        <w:rPr>
-          <w:rFonts w:asciiTheme="minorBidi" w:hAnsiTheme="minorBidi" w:cstheme="minorBidi"/>
-          <w:color w:val="000000"/>
-          <w:sz w:val="22"/>
-          <w:szCs w:val="22"/>
-          <w:lang w:val="en-GB"/>
-        </w:rPr>
-        <w:t xml:space="preserve"> </w:t>
+        <w:t xml:space="preserve">--att_exp </w:t>
       </w:r>
       <w:r>
         <w:rPr>
@@ -4485,29 +4035,7 @@
           <w:szCs w:val="22"/>
           <w:lang w:val="en-GB"/>
         </w:rPr>
-        <w:t>--</w:t>
-      </w:r>
-      <w:proofErr w:type="spellStart"/>
-      <w:r>
-        <w:rPr>
-          <w:rFonts w:asciiTheme="minorBidi" w:hAnsiTheme="minorBidi" w:cstheme="minorBidi"/>
-          <w:color w:val="000000"/>
-          <w:sz w:val="22"/>
-          <w:szCs w:val="22"/>
-          <w:lang w:val="en-GB"/>
-        </w:rPr>
-        <w:t>rep_val</w:t>
-      </w:r>
-      <w:proofErr w:type="spellEnd"/>
-      <w:r>
-        <w:rPr>
-          <w:rFonts w:asciiTheme="minorBidi" w:hAnsiTheme="minorBidi" w:cstheme="minorBidi"/>
-          <w:color w:val="000000"/>
-          <w:sz w:val="22"/>
-          <w:szCs w:val="22"/>
-          <w:lang w:val="en-GB"/>
-        </w:rPr>
-        <w:t xml:space="preserve"> </w:t>
+        <w:t xml:space="preserve">--rep_val </w:t>
       </w:r>
       <w:r>
         <w:rPr>
@@ -4643,29 +4171,7 @@
           <w:szCs w:val="22"/>
           <w:lang w:val="en-GB"/>
         </w:rPr>
-        <w:t>--</w:t>
-      </w:r>
-      <w:proofErr w:type="spellStart"/>
-      <w:r>
-        <w:rPr>
-          <w:rFonts w:asciiTheme="minorBidi" w:hAnsiTheme="minorBidi" w:cstheme="minorBidi"/>
-          <w:color w:val="000000"/>
-          <w:sz w:val="22"/>
-          <w:szCs w:val="22"/>
-          <w:lang w:val="en-GB"/>
-        </w:rPr>
-        <w:t>rep_exp</w:t>
-      </w:r>
-      <w:proofErr w:type="spellEnd"/>
-      <w:r>
-        <w:rPr>
-          <w:rFonts w:asciiTheme="minorBidi" w:hAnsiTheme="minorBidi" w:cstheme="minorBidi"/>
-          <w:color w:val="000000"/>
-          <w:sz w:val="22"/>
-          <w:szCs w:val="22"/>
-          <w:lang w:val="en-GB"/>
-        </w:rPr>
-        <w:t xml:space="preserve"> </w:t>
+        <w:t xml:space="preserve">--rep_exp </w:t>
       </w:r>
       <w:r>
         <w:rPr>
@@ -5992,29 +5498,7 @@
           <w:szCs w:val="22"/>
           <w:lang w:val="en-GB"/>
         </w:rPr>
-        <w:t>-</w:t>
-      </w:r>
-      <w:proofErr w:type="spellStart"/>
-      <w:r>
-        <w:rPr>
-          <w:rFonts w:asciiTheme="minorBidi" w:hAnsiTheme="minorBidi" w:cstheme="minorBidi"/>
-          <w:color w:val="000000"/>
-          <w:sz w:val="22"/>
-          <w:szCs w:val="22"/>
-          <w:lang w:val="en-GB"/>
-        </w:rPr>
-        <w:t>dorounds</w:t>
-      </w:r>
-      <w:proofErr w:type="spellEnd"/>
-      <w:r>
-        <w:rPr>
-          <w:rFonts w:asciiTheme="minorBidi" w:hAnsiTheme="minorBidi" w:cstheme="minorBidi"/>
-          <w:color w:val="000000"/>
-          <w:sz w:val="22"/>
-          <w:szCs w:val="22"/>
-          <w:lang w:val="en-GB"/>
-        </w:rPr>
-        <w:t xml:space="preserve"> </w:t>
+        <w:t xml:space="preserve">-dorounds </w:t>
       </w:r>
       <w:r>
         <w:rPr>
@@ -6120,29 +5604,7 @@
           <w:szCs w:val="22"/>
           <w:lang w:val="en-GB"/>
         </w:rPr>
-        <w:t>-</w:t>
-      </w:r>
-      <w:proofErr w:type="spellStart"/>
-      <w:r>
-        <w:rPr>
-          <w:rFonts w:asciiTheme="minorBidi" w:hAnsiTheme="minorBidi" w:cstheme="minorBidi"/>
-          <w:color w:val="000000"/>
-          <w:sz w:val="22"/>
-          <w:szCs w:val="22"/>
-          <w:lang w:val="en-GB"/>
-        </w:rPr>
-        <w:t>pval</w:t>
-      </w:r>
-      <w:proofErr w:type="spellEnd"/>
-      <w:r>
-        <w:rPr>
-          <w:rFonts w:asciiTheme="minorBidi" w:hAnsiTheme="minorBidi" w:cstheme="minorBidi"/>
-          <w:color w:val="000000"/>
-          <w:sz w:val="22"/>
-          <w:szCs w:val="22"/>
-          <w:lang w:val="en-GB"/>
-        </w:rPr>
-        <w:t xml:space="preserve"> </w:t>
+        <w:t xml:space="preserve">-pval </w:t>
       </w:r>
       <w:r>
         <w:rPr>
@@ -6271,29 +5733,7 @@
           <w:szCs w:val="22"/>
           <w:lang w:val="en-GB"/>
         </w:rPr>
-        <w:t xml:space="preserve"> In case the similarity scores type is ‘</w:t>
-      </w:r>
-      <w:proofErr w:type="spellStart"/>
-      <w:r>
-        <w:rPr>
-          <w:rFonts w:asciiTheme="minorBidi" w:hAnsiTheme="minorBidi" w:cstheme="minorBidi"/>
-          <w:color w:val="000000"/>
-          <w:sz w:val="22"/>
-          <w:szCs w:val="22"/>
-          <w:lang w:val="en-GB"/>
-        </w:rPr>
-        <w:t>hsp</w:t>
-      </w:r>
-      <w:proofErr w:type="spellEnd"/>
-      <w:r>
-        <w:rPr>
-          <w:rFonts w:asciiTheme="minorBidi" w:hAnsiTheme="minorBidi" w:cstheme="minorBidi"/>
-          <w:color w:val="000000"/>
-          <w:sz w:val="22"/>
-          <w:szCs w:val="22"/>
-          <w:lang w:val="en-GB"/>
-        </w:rPr>
-        <w:t xml:space="preserve">’ (result of a BLAST search), </w:t>
+        <w:t xml:space="preserve"> In case the similarity scores type is ‘hsp’ (result of a BLAST search), </w:t>
       </w:r>
       <w:r>
         <w:rPr>
@@ -6341,29 +5781,7 @@
           <w:szCs w:val="22"/>
           <w:lang w:val="en-GB"/>
         </w:rPr>
-        <w:t xml:space="preserve"> In case the similarity scores type is ‘</w:t>
-      </w:r>
-      <w:proofErr w:type="spellStart"/>
-      <w:r>
-        <w:rPr>
-          <w:rFonts w:asciiTheme="minorBidi" w:hAnsiTheme="minorBidi" w:cstheme="minorBidi"/>
-          <w:color w:val="000000"/>
-          <w:sz w:val="22"/>
-          <w:szCs w:val="22"/>
-          <w:lang w:val="en-GB"/>
-        </w:rPr>
-        <w:t>att</w:t>
-      </w:r>
-      <w:proofErr w:type="spellEnd"/>
-      <w:r>
-        <w:rPr>
-          <w:rFonts w:asciiTheme="minorBidi" w:hAnsiTheme="minorBidi" w:cstheme="minorBidi"/>
-          <w:color w:val="000000"/>
-          <w:sz w:val="22"/>
-          <w:szCs w:val="22"/>
-          <w:lang w:val="en-GB"/>
-        </w:rPr>
-        <w:t xml:space="preserve">’ (attraction values), the sequences with scores above the threshold are considered connected. The default in this case is 0.1. </w:t>
+        <w:t xml:space="preserve"> In case the similarity scores type is ‘att’ (attraction values), the sequences with scores above the threshold are considered connected. The default in this case is 0.1. </w:t>
       </w:r>
     </w:p>
     <w:p>
@@ -6595,9 +6013,8 @@
           <w:szCs w:val="22"/>
           <w:lang w:val="en-GB" w:eastAsia="en-US"/>
         </w:rPr>
-        <w:t xml:space="preserve"> '</w:t>
-      </w:r>
-      <w:proofErr w:type="spellStart"/>
+        <w:t xml:space="preserve"> 'maxmove'</w:t>
+      </w:r>
       <w:r>
         <w:rPr>
           <w:rFonts w:asciiTheme="minorBidi" w:eastAsiaTheme="minorHAnsi" w:hAnsiTheme="minorBidi" w:cstheme="minorBidi"/>
@@ -6606,27 +6023,6 @@
           <w:szCs w:val="22"/>
           <w:lang w:val="en-GB" w:eastAsia="en-US"/>
         </w:rPr>
-        <w:t>maxmove</w:t>
-      </w:r>
-      <w:proofErr w:type="spellEnd"/>
-      <w:r>
-        <w:rPr>
-          <w:rFonts w:asciiTheme="minorBidi" w:eastAsiaTheme="minorHAnsi" w:hAnsiTheme="minorBidi" w:cstheme="minorBidi"/>
-          <w:color w:val="000000"/>
-          <w:sz w:val="22"/>
-          <w:szCs w:val="22"/>
-          <w:lang w:val="en-GB" w:eastAsia="en-US"/>
-        </w:rPr>
-        <w:t>'</w:t>
-      </w:r>
-      <w:r>
-        <w:rPr>
-          <w:rFonts w:asciiTheme="minorBidi" w:eastAsiaTheme="minorHAnsi" w:hAnsiTheme="minorBidi" w:cstheme="minorBidi"/>
-          <w:color w:val="000000"/>
-          <w:sz w:val="22"/>
-          <w:szCs w:val="22"/>
-          <w:lang w:val="en-GB" w:eastAsia="en-US"/>
-        </w:rPr>
         <w:t xml:space="preserve"> parameter.</w:t>
       </w:r>
       <w:r>
@@ -6697,29 +6093,7 @@
           <w:szCs w:val="22"/>
           <w:lang w:val="en-GB"/>
         </w:rPr>
-        <w:t xml:space="preserve">user stops it. When cooling&lt;1, </w:t>
-      </w:r>
-      <w:proofErr w:type="spellStart"/>
-      <w:r>
-        <w:rPr>
-          <w:rFonts w:asciiTheme="minorBidi" w:hAnsiTheme="minorBidi" w:cstheme="minorBidi"/>
-          <w:color w:val="000000"/>
-          <w:sz w:val="22"/>
-          <w:szCs w:val="22"/>
-          <w:lang w:val="en-GB"/>
-        </w:rPr>
-        <w:t>maxmove</w:t>
-      </w:r>
-      <w:proofErr w:type="spellEnd"/>
-      <w:r>
-        <w:rPr>
-          <w:rFonts w:asciiTheme="minorBidi" w:hAnsiTheme="minorBidi" w:cstheme="minorBidi"/>
-          <w:color w:val="000000"/>
-          <w:sz w:val="22"/>
-          <w:szCs w:val="22"/>
-          <w:lang w:val="en-GB"/>
-        </w:rPr>
-        <w:t xml:space="preserve"> gradually converges to 0 and the graph points stop moving.</w:t>
+        <w:t>user stops it. When cooling&lt;1, maxmove gradually converges to 0 and the graph points stop moving.</w:t>
       </w:r>
     </w:p>
     <w:p>
@@ -6785,29 +6159,7 @@
           <w:szCs w:val="22"/>
           <w:lang w:val="en-GB"/>
         </w:rPr>
-        <w:t>--</w:t>
-      </w:r>
-      <w:proofErr w:type="spellStart"/>
-      <w:r>
-        <w:rPr>
-          <w:rFonts w:asciiTheme="minorBidi" w:hAnsiTheme="minorBidi" w:cstheme="minorBidi"/>
-          <w:color w:val="000000"/>
-          <w:sz w:val="22"/>
-          <w:szCs w:val="22"/>
-          <w:lang w:val="en-GB"/>
-        </w:rPr>
-        <w:t>maxmove</w:t>
-      </w:r>
-      <w:proofErr w:type="spellEnd"/>
-      <w:r>
-        <w:rPr>
-          <w:rFonts w:asciiTheme="minorBidi" w:hAnsiTheme="minorBidi" w:cstheme="minorBidi"/>
-          <w:color w:val="000000"/>
-          <w:sz w:val="22"/>
-          <w:szCs w:val="22"/>
-          <w:lang w:val="en-GB"/>
-        </w:rPr>
-        <w:t xml:space="preserve"> </w:t>
+        <w:t xml:space="preserve">--maxmove </w:t>
       </w:r>
       <w:r>
         <w:rPr>
@@ -6923,29 +6275,7 @@
           <w:szCs w:val="22"/>
           <w:lang w:val="en-GB"/>
         </w:rPr>
-        <w:t>--</w:t>
-      </w:r>
-      <w:proofErr w:type="spellStart"/>
-      <w:r>
-        <w:rPr>
-          <w:rFonts w:asciiTheme="minorBidi" w:hAnsiTheme="minorBidi" w:cstheme="minorBidi"/>
-          <w:color w:val="000000"/>
-          <w:sz w:val="22"/>
-          <w:szCs w:val="22"/>
-          <w:lang w:val="en-GB"/>
-        </w:rPr>
-        <w:t>att_val</w:t>
-      </w:r>
-      <w:proofErr w:type="spellEnd"/>
-      <w:r>
-        <w:rPr>
-          <w:rFonts w:asciiTheme="minorBidi" w:hAnsiTheme="minorBidi" w:cstheme="minorBidi"/>
-          <w:color w:val="000000"/>
-          <w:sz w:val="22"/>
-          <w:szCs w:val="22"/>
-          <w:lang w:val="en-GB"/>
-        </w:rPr>
-        <w:t xml:space="preserve"> </w:t>
+        <w:t xml:space="preserve">--att_val </w:t>
       </w:r>
       <w:r>
         <w:rPr>
@@ -7081,29 +6411,7 @@
           <w:szCs w:val="22"/>
           <w:lang w:val="en-GB"/>
         </w:rPr>
-        <w:t>--</w:t>
-      </w:r>
-      <w:proofErr w:type="spellStart"/>
-      <w:r>
-        <w:rPr>
-          <w:rFonts w:asciiTheme="minorBidi" w:hAnsiTheme="minorBidi" w:cstheme="minorBidi"/>
-          <w:color w:val="000000"/>
-          <w:sz w:val="22"/>
-          <w:szCs w:val="22"/>
-          <w:lang w:val="en-GB"/>
-        </w:rPr>
-        <w:t>att_exp</w:t>
-      </w:r>
-      <w:proofErr w:type="spellEnd"/>
-      <w:r>
-        <w:rPr>
-          <w:rFonts w:asciiTheme="minorBidi" w:hAnsiTheme="minorBidi" w:cstheme="minorBidi"/>
-          <w:color w:val="000000"/>
-          <w:sz w:val="22"/>
-          <w:szCs w:val="22"/>
-          <w:lang w:val="en-GB"/>
-        </w:rPr>
-        <w:t xml:space="preserve"> </w:t>
+        <w:t xml:space="preserve">--att_exp </w:t>
       </w:r>
       <w:r>
         <w:rPr>
@@ -7279,29 +6587,7 @@
           <w:szCs w:val="22"/>
           <w:lang w:val="en-GB"/>
         </w:rPr>
-        <w:t>--</w:t>
-      </w:r>
-      <w:proofErr w:type="spellStart"/>
-      <w:r>
-        <w:rPr>
-          <w:rFonts w:asciiTheme="minorBidi" w:hAnsiTheme="minorBidi" w:cstheme="minorBidi"/>
-          <w:color w:val="000000"/>
-          <w:sz w:val="22"/>
-          <w:szCs w:val="22"/>
-          <w:lang w:val="en-GB"/>
-        </w:rPr>
-        <w:t>rep_val</w:t>
-      </w:r>
-      <w:proofErr w:type="spellEnd"/>
-      <w:r>
-        <w:rPr>
-          <w:rFonts w:asciiTheme="minorBidi" w:hAnsiTheme="minorBidi" w:cstheme="minorBidi"/>
-          <w:color w:val="000000"/>
-          <w:sz w:val="22"/>
-          <w:szCs w:val="22"/>
-          <w:lang w:val="en-GB"/>
-        </w:rPr>
-        <w:t xml:space="preserve"> </w:t>
+        <w:t xml:space="preserve">--rep_val </w:t>
       </w:r>
       <w:r>
         <w:rPr>
@@ -7437,29 +6723,7 @@
           <w:szCs w:val="22"/>
           <w:lang w:val="en-GB"/>
         </w:rPr>
-        <w:t>--</w:t>
-      </w:r>
-      <w:proofErr w:type="spellStart"/>
-      <w:r>
-        <w:rPr>
-          <w:rFonts w:asciiTheme="minorBidi" w:hAnsiTheme="minorBidi" w:cstheme="minorBidi"/>
-          <w:color w:val="000000"/>
-          <w:sz w:val="22"/>
-          <w:szCs w:val="22"/>
-          <w:lang w:val="en-GB"/>
-        </w:rPr>
-        <w:t>rep_exp</w:t>
-      </w:r>
-      <w:proofErr w:type="spellEnd"/>
-      <w:r>
-        <w:rPr>
-          <w:rFonts w:asciiTheme="minorBidi" w:hAnsiTheme="minorBidi" w:cstheme="minorBidi"/>
-          <w:color w:val="000000"/>
-          <w:sz w:val="22"/>
-          <w:szCs w:val="22"/>
-          <w:lang w:val="en-GB"/>
-        </w:rPr>
-        <w:t xml:space="preserve"> </w:t>
+        <w:t xml:space="preserve">--rep_exp </w:t>
       </w:r>
       <w:r>
         <w:rPr>
@@ -8101,29 +7365,7 @@
           <w:szCs w:val="22"/>
           <w:lang w:val="en-US"/>
         </w:rPr>
-        <w:t xml:space="preserve"> </w:t>
-      </w:r>
-      <w:proofErr w:type="gramStart"/>
-      <w:r>
-        <w:rPr>
-          <w:rFonts w:ascii="Arial" w:hAnsi="Arial" w:cs="Arial"/>
-          <w:color w:val="000000" w:themeColor="text1"/>
-          <w:sz w:val="22"/>
-          <w:szCs w:val="22"/>
-          <w:lang w:val="en-US"/>
-        </w:rPr>
-        <w:t>(.clans</w:t>
-      </w:r>
-      <w:proofErr w:type="gramEnd"/>
-      <w:r>
-        <w:rPr>
-          <w:rFonts w:ascii="Arial" w:hAnsi="Arial" w:cs="Arial"/>
-          <w:color w:val="000000" w:themeColor="text1"/>
-          <w:sz w:val="22"/>
-          <w:szCs w:val="22"/>
-          <w:lang w:val="en-US"/>
-        </w:rPr>
-        <w:t>)</w:t>
+        <w:t xml:space="preserve"> (.clans)</w:t>
       </w:r>
       <w:r>
         <w:rPr>
@@ -8776,7 +8018,6 @@
           <w:lang w:val="de-DE"/>
         </w:rPr>
       </w:pPr>
-      <w:proofErr w:type="spellStart"/>
       <w:r>
         <w:rPr>
           <w:rFonts w:ascii="ArialMT" w:hAnsi="ArialMT"/>
@@ -8789,7 +8030,6 @@
         </w:rPr>
         <w:t>or</w:t>
       </w:r>
-      <w:proofErr w:type="spellEnd"/>
     </w:p>
     <w:p>
       <w:pPr>
@@ -8815,7 +8055,6 @@
         </w:rPr>
         <w:t>&lt;</w:t>
       </w:r>
-      <w:proofErr w:type="spellStart"/>
       <w:r>
         <w:rPr>
           <w:rFonts w:ascii="ArialMT" w:hAnsi="ArialMT"/>
@@ -8828,7 +8067,6 @@
         </w:rPr>
         <w:t>att</w:t>
       </w:r>
-      <w:proofErr w:type="spellEnd"/>
       <w:r>
         <w:rPr>
           <w:rFonts w:ascii="ArialMT" w:hAnsi="ArialMT"/>
@@ -8994,33 +8232,7 @@
           <w:szCs w:val="22"/>
           <w:lang w:val="en-US"/>
         </w:rPr>
-        <w:t>&lt;/</w:t>
-      </w:r>
-      <w:proofErr w:type="spellStart"/>
-      <w:r>
-        <w:rPr>
-          <w:rFonts w:ascii="ArialMT" w:hAnsi="ArialMT"/>
-          <w:i/>
-          <w:iCs/>
-          <w:color w:val="000000" w:themeColor="text1"/>
-          <w:sz w:val="22"/>
-          <w:szCs w:val="22"/>
-          <w:lang w:val="en-US"/>
-        </w:rPr>
-        <w:t>att</w:t>
-      </w:r>
-      <w:proofErr w:type="spellEnd"/>
-      <w:r>
-        <w:rPr>
-          <w:rFonts w:ascii="ArialMT" w:hAnsi="ArialMT"/>
-          <w:i/>
-          <w:iCs/>
-          <w:color w:val="000000" w:themeColor="text1"/>
-          <w:sz w:val="22"/>
-          <w:szCs w:val="22"/>
-          <w:lang w:val="en-US"/>
-        </w:rPr>
-        <w:t>&gt;</w:t>
+        <w:t>&lt;/att&gt;</w:t>
       </w:r>
       <w:r>
         <w:rPr>
@@ -9647,33 +8859,7 @@
           <w:szCs w:val="22"/>
           <w:lang w:val="en-US"/>
         </w:rPr>
-        <w:t>&lt;/</w:t>
-      </w:r>
-      <w:proofErr w:type="spellStart"/>
-      <w:r>
-        <w:rPr>
-          <w:rFonts w:asciiTheme="minorBidi" w:hAnsiTheme="minorBidi" w:cstheme="minorBidi"/>
-          <w:i/>
-          <w:iCs/>
-          <w:color w:val="000000" w:themeColor="text1"/>
-          <w:sz w:val="22"/>
-          <w:szCs w:val="22"/>
-          <w:lang w:val="en-US"/>
-        </w:rPr>
-        <w:t>seqgroups</w:t>
-      </w:r>
-      <w:proofErr w:type="spellEnd"/>
-      <w:r>
-        <w:rPr>
-          <w:rFonts w:asciiTheme="minorBidi" w:hAnsiTheme="minorBidi" w:cstheme="minorBidi"/>
-          <w:i/>
-          <w:iCs/>
-          <w:color w:val="000000" w:themeColor="text1"/>
-          <w:sz w:val="22"/>
-          <w:szCs w:val="22"/>
-          <w:lang w:val="en-US"/>
-        </w:rPr>
-        <w:t>&gt;</w:t>
+        <w:t>&lt;/seqgroups&gt;</w:t>
       </w:r>
     </w:p>
     <w:p>
@@ -9893,51 +9079,7 @@
           <w:szCs w:val="22"/>
           <w:lang w:val="en-US"/>
         </w:rPr>
-        <w:t>Type of score (‘</w:t>
-      </w:r>
-      <w:proofErr w:type="spellStart"/>
-      <w:r>
-        <w:rPr>
-          <w:rFonts w:ascii="Arial" w:hAnsi="Arial" w:cs="Arial"/>
-          <w:color w:val="000000" w:themeColor="text1"/>
-          <w:sz w:val="22"/>
-          <w:szCs w:val="22"/>
-          <w:lang w:val="en-US"/>
-        </w:rPr>
-        <w:t>hsp</w:t>
-      </w:r>
-      <w:proofErr w:type="spellEnd"/>
-      <w:r>
-        <w:rPr>
-          <w:rFonts w:ascii="Arial" w:hAnsi="Arial" w:cs="Arial"/>
-          <w:color w:val="000000" w:themeColor="text1"/>
-          <w:sz w:val="22"/>
-          <w:szCs w:val="22"/>
-          <w:lang w:val="en-US"/>
-        </w:rPr>
-        <w:t>’ for P-value and ‘</w:t>
-      </w:r>
-      <w:proofErr w:type="spellStart"/>
-      <w:r>
-        <w:rPr>
-          <w:rFonts w:ascii="Arial" w:hAnsi="Arial" w:cs="Arial"/>
-          <w:color w:val="000000" w:themeColor="text1"/>
-          <w:sz w:val="22"/>
-          <w:szCs w:val="22"/>
-          <w:lang w:val="en-US"/>
-        </w:rPr>
-        <w:t>att</w:t>
-      </w:r>
-      <w:proofErr w:type="spellEnd"/>
-      <w:r>
-        <w:rPr>
-          <w:rFonts w:ascii="Arial" w:hAnsi="Arial" w:cs="Arial"/>
-          <w:color w:val="000000" w:themeColor="text1"/>
-          <w:sz w:val="22"/>
-          <w:szCs w:val="22"/>
-          <w:lang w:val="en-US"/>
-        </w:rPr>
-        <w:t>’ for attraction value)</w:t>
+        <w:t>Type of score (‘hsp’ for P-value and ‘att’ for attraction value)</w:t>
       </w:r>
     </w:p>
     <w:p>
@@ -10418,29 +9560,7 @@
           <w:szCs w:val="22"/>
           <w:lang w:val="en-US"/>
         </w:rPr>
-        <w:t xml:space="preserve">is recommended only as an API with other tools, such as </w:t>
-      </w:r>
-      <w:proofErr w:type="spellStart"/>
-      <w:r>
-        <w:rPr>
-          <w:rFonts w:ascii="Arial" w:hAnsi="Arial" w:cs="Arial"/>
-          <w:color w:val="000000" w:themeColor="text1"/>
-          <w:sz w:val="22"/>
-          <w:szCs w:val="22"/>
-          <w:lang w:val="en-US"/>
-        </w:rPr>
-        <w:t>Cytoscape</w:t>
-      </w:r>
-      <w:proofErr w:type="spellEnd"/>
-      <w:r>
-        <w:rPr>
-          <w:rFonts w:ascii="Arial" w:hAnsi="Arial" w:cs="Arial"/>
-          <w:color w:val="000000" w:themeColor="text1"/>
-          <w:sz w:val="22"/>
-          <w:szCs w:val="22"/>
-          <w:lang w:val="en-US"/>
-        </w:rPr>
-        <w:t xml:space="preserve">, as it </w:t>
+        <w:t xml:space="preserve">is recommended only as an API with other tools, such as Cytoscape, as it </w:t>
       </w:r>
       <w:r>
         <w:rPr>
@@ -10668,7 +9788,6 @@
           <w:lang w:val="en-US"/>
         </w:rPr>
       </w:pPr>
-      <w:proofErr w:type="spellStart"/>
       <w:r>
         <w:rPr>
           <w:rFonts w:ascii="Arial" w:hAnsi="Arial" w:cs="Arial"/>
@@ -10679,7 +9798,6 @@
         </w:rPr>
         <w:t>Fruchterman-Reingold</w:t>
       </w:r>
-      <w:proofErr w:type="spellEnd"/>
       <w:r>
         <w:rPr>
           <w:rFonts w:ascii="Arial" w:hAnsi="Arial" w:cs="Arial"/>
@@ -10698,29 +9816,7 @@
           <w:szCs w:val="22"/>
           <w:lang w:val="en-US"/>
         </w:rPr>
-        <w:t xml:space="preserve">figure the parameters that are used while clustering the sequences using the </w:t>
-      </w:r>
-      <w:proofErr w:type="spellStart"/>
-      <w:r>
-        <w:rPr>
-          <w:rFonts w:ascii="Arial" w:hAnsi="Arial" w:cs="Arial"/>
-          <w:color w:val="000000" w:themeColor="text1"/>
-          <w:sz w:val="22"/>
-          <w:szCs w:val="22"/>
-          <w:lang w:val="en-US"/>
-        </w:rPr>
-        <w:t>Fruchterman-Reingold</w:t>
-      </w:r>
-      <w:proofErr w:type="spellEnd"/>
-      <w:r>
-        <w:rPr>
-          <w:rFonts w:ascii="Arial" w:hAnsi="Arial" w:cs="Arial"/>
-          <w:color w:val="000000" w:themeColor="text1"/>
-          <w:sz w:val="22"/>
-          <w:szCs w:val="22"/>
-          <w:lang w:val="en-US"/>
-        </w:rPr>
-        <w:t xml:space="preserve"> graph layout</w:t>
+        <w:t>figure the parameters that are used while clustering the sequences using the Fruchterman-Reingold graph layout</w:t>
       </w:r>
       <w:r>
         <w:rPr>
@@ -11162,29 +10258,7 @@
           <w:szCs w:val="22"/>
           <w:lang w:val="en-US"/>
         </w:rPr>
-        <w:t xml:space="preserve">Another </w:t>
-      </w:r>
-      <w:proofErr w:type="gramStart"/>
-      <w:r>
-        <w:rPr>
-          <w:rFonts w:ascii="Arial" w:hAnsi="Arial" w:cs="Arial"/>
-          <w:color w:val="000000" w:themeColor="text1"/>
-          <w:sz w:val="22"/>
-          <w:szCs w:val="22"/>
-          <w:lang w:val="en-US"/>
-        </w:rPr>
-        <w:t>click</w:t>
-      </w:r>
-      <w:proofErr w:type="gramEnd"/>
-      <w:r>
-        <w:rPr>
-          <w:rFonts w:ascii="Arial" w:hAnsi="Arial" w:cs="Arial"/>
-          <w:color w:val="000000" w:themeColor="text1"/>
-          <w:sz w:val="22"/>
-          <w:szCs w:val="22"/>
-          <w:lang w:val="en-US"/>
-        </w:rPr>
-        <w:t xml:space="preserve"> on a selected point will deselect it.</w:t>
+        <w:t>Another click on a selected point will deselect it.</w:t>
       </w:r>
     </w:p>
     <w:p>
@@ -13136,29 +12210,7 @@
           <w:szCs w:val="22"/>
           <w:lang w:val="en-US"/>
         </w:rPr>
-        <w:t xml:space="preserve"> The groups can be pre-defined in the CLANS input-file (inside the &lt;</w:t>
-      </w:r>
-      <w:proofErr w:type="spellStart"/>
-      <w:r>
-        <w:rPr>
-          <w:rFonts w:ascii="Arial" w:hAnsi="Arial" w:cs="Arial"/>
-          <w:color w:val="000000" w:themeColor="text1"/>
-          <w:sz w:val="22"/>
-          <w:szCs w:val="22"/>
-          <w:lang w:val="en-US"/>
-        </w:rPr>
-        <w:t>seqgroups</w:t>
-      </w:r>
-      <w:proofErr w:type="spellEnd"/>
-      <w:r>
-        <w:rPr>
-          <w:rFonts w:ascii="Arial" w:hAnsi="Arial" w:cs="Arial"/>
-          <w:color w:val="000000" w:themeColor="text1"/>
-          <w:sz w:val="22"/>
-          <w:szCs w:val="22"/>
-          <w:lang w:val="en-US"/>
-        </w:rPr>
-        <w:t>&gt; block) or in the GUI, by selecting data-points and adding them to a new or existing group.</w:t>
+        <w:t xml:space="preserve"> The groups can be pre-defined in the CLANS input-file (inside the &lt;seqgroups&gt; block) or in the GUI, by selecting data-points and adding them to a new or existing group.</w:t>
       </w:r>
     </w:p>
     <w:p>

</xml_diff>